<commit_message>
add changed manu v1
</commit_message>
<xml_diff>
--- a/manu/AGE-re-resubmission/manu-re-resubmission-v1.docx
+++ b/manu/AGE-re-resubmission/manu-re-resubmission-v1.docx
@@ -334,21 +334,12 @@
         </w:rPr>
         <w:t>*</w:t>
       </w:r>
-      <w:proofErr w:type="gramStart"/>
       <w:r>
         <w:rPr>
           <w:sz w:val="24"/>
           <w:szCs w:val="24"/>
         </w:rPr>
-        <w:t>corresponding</w:t>
-      </w:r>
-      <w:proofErr w:type="gramEnd"/>
-      <w:r>
-        <w:rPr>
-          <w:sz w:val="24"/>
-          <w:szCs w:val="24"/>
-        </w:rPr>
-        <w:t xml:space="preserve"> author</w:t>
+        <w:t>corresponding author</w:t>
       </w:r>
     </w:p>
     <w:p>
@@ -813,25 +804,7 @@
           <w:sz w:val="24"/>
           <w:szCs w:val="24"/>
         </w:rPr>
-        <w:t xml:space="preserve">)-based systems </w:t>
-      </w:r>
-      <w:proofErr w:type="gramStart"/>
-      <w:r>
-        <w:rPr>
-          <w:rFonts w:ascii="Times New Roman" w:eastAsia="Times New Roman" w:hAnsi="Times New Roman" w:cs="Times New Roman"/>
-          <w:sz w:val="24"/>
-          <w:szCs w:val="24"/>
-        </w:rPr>
-        <w:t>offers</w:t>
-      </w:r>
-      <w:proofErr w:type="gramEnd"/>
-      <w:r>
-        <w:rPr>
-          <w:rFonts w:ascii="Times New Roman" w:eastAsia="Times New Roman" w:hAnsi="Times New Roman" w:cs="Times New Roman"/>
-          <w:sz w:val="24"/>
-          <w:szCs w:val="24"/>
-        </w:rPr>
-        <w:t xml:space="preserve"> several environmental benefits, but the long-term effects </w:t>
+        <w:t xml:space="preserve">)-based systems offers several environmental benefits, but the long-term effects </w:t>
       </w:r>
       <w:r>
         <w:rPr>
@@ -1473,15 +1446,51 @@
           <w:sz w:val="24"/>
           <w:szCs w:val="24"/>
         </w:rPr>
-        <w:t xml:space="preserve">) higher, </w:t>
-      </w:r>
+        <w:t>) higher</w:t>
+      </w:r>
+      <w:ins w:id="0" w:author="Virginia Nichols" w:date="2021-11-19T11:40:00Z">
+        <w:r>
+          <w:rPr>
+            <w:rFonts w:ascii="Times New Roman" w:eastAsia="Times New Roman" w:hAnsi="Times New Roman" w:cs="Times New Roman"/>
+            <w:sz w:val="24"/>
+            <w:szCs w:val="24"/>
+          </w:rPr>
+          <w:t xml:space="preserve"> </w:t>
+        </w:r>
+      </w:ins>
+      <w:del w:id="1" w:author="Virginia Nichols" w:date="2021-11-19T11:40:00Z">
+        <w:r>
+          <w:rPr>
+            <w:rFonts w:ascii="Times New Roman" w:eastAsia="Times New Roman" w:hAnsi="Times New Roman" w:cs="Times New Roman"/>
+            <w:sz w:val="24"/>
+            <w:szCs w:val="24"/>
+          </w:rPr>
+          <w:delText xml:space="preserve">, </w:delText>
+        </w:r>
+        <w:r>
+          <w:rPr>
+            <w:rFonts w:ascii="Times New Roman" w:eastAsia="Times New Roman" w:hAnsi="Times New Roman" w:cs="Times New Roman"/>
+            <w:sz w:val="24"/>
+            <w:szCs w:val="24"/>
+          </w:rPr>
+          <w:delText>respectively</w:delText>
+        </w:r>
+        <w:r>
+          <w:rPr>
+            <w:rFonts w:ascii="Times New Roman" w:eastAsia="Times New Roman" w:hAnsi="Times New Roman" w:cs="Times New Roman"/>
+            <w:sz w:val="24"/>
+            <w:szCs w:val="24"/>
+          </w:rPr>
+          <w:delText xml:space="preserve">, </w:delText>
+        </w:r>
+      </w:del>
       <w:r>
         <w:rPr>
           <w:rFonts w:ascii="Times New Roman" w:eastAsia="Times New Roman" w:hAnsi="Times New Roman" w:cs="Times New Roman"/>
           <w:sz w:val="24"/>
           <w:szCs w:val="24"/>
         </w:rPr>
-        <w:t>respectively</w:t>
+        <w:t>compared to the no-cover treatments</w:t>
       </w:r>
       <w:r>
         <w:rPr>
@@ -1489,7 +1498,7 @@
           <w:sz w:val="24"/>
           <w:szCs w:val="24"/>
         </w:rPr>
-        <w:t>, compared to the no-cover treatments</w:t>
+        <w:t>. T</w:t>
       </w:r>
       <w:r>
         <w:rPr>
@@ -1497,29 +1506,29 @@
           <w:sz w:val="24"/>
           <w:szCs w:val="24"/>
         </w:rPr>
-        <w:t>. T</w:t>
-      </w:r>
-      <w:r>
-        <w:rPr>
-          <w:rFonts w:ascii="Times New Roman" w:eastAsia="Times New Roman" w:hAnsi="Times New Roman" w:cs="Times New Roman"/>
+        <w:t xml:space="preserve">his increase could </w:t>
+      </w:r>
+      <w:r>
+        <w:rPr>
+          <w:rFonts w:ascii="Times New Roman" w:hAnsi="Times New Roman" w:cs="Times New Roman"/>
           <w:sz w:val="24"/>
-          <w:szCs w:val="24"/>
-        </w:rPr>
-        <w:t xml:space="preserve">his increase could </w:t>
+        </w:rPr>
+        <w:t>meaningfully reduce the amount of water drained from a field after a saturating rain</w:t>
       </w:r>
       <w:r>
         <w:rPr>
           <w:rFonts w:ascii="Times New Roman" w:hAnsi="Times New Roman" w:cs="Times New Roman"/>
           <w:sz w:val="24"/>
         </w:rPr>
-        <w:t>meaningfully reduce the amount of water drained from a field after a saturating rain</w:t>
-      </w:r>
-      <w:r>
-        <w:rPr>
-          <w:rFonts w:ascii="Times New Roman" w:hAnsi="Times New Roman" w:cs="Times New Roman"/>
+        <w:t xml:space="preserve"> and should be considered when assessing CC impacts on landscape hydrology</w:t>
+      </w:r>
+      <w:r>
+        <w:rPr>
+          <w:rFonts w:ascii="Times New Roman" w:eastAsia="Times New Roman" w:hAnsi="Times New Roman" w:cs="Times New Roman"/>
           <w:sz w:val="24"/>
-        </w:rPr>
-        <w:t xml:space="preserve"> and should be considered when assessing CC impacts on landscape hydrology</w:t>
+          <w:szCs w:val="24"/>
+        </w:rPr>
+        <w:t xml:space="preserve">. </w:t>
       </w:r>
       <w:r>
         <w:rPr>
@@ -1527,7 +1536,7 @@
           <w:sz w:val="24"/>
           <w:szCs w:val="24"/>
         </w:rPr>
-        <w:t xml:space="preserve">. </w:t>
+        <w:t>The presence or absence of a CC effect on field capacity was not</w:t>
       </w:r>
       <w:r>
         <w:rPr>
@@ -1535,7 +1544,7 @@
           <w:sz w:val="24"/>
           <w:szCs w:val="24"/>
         </w:rPr>
-        <w:t>The presence or absence of a CC effect on field capacity was not</w:t>
+        <w:t xml:space="preserve"> related to </w:t>
       </w:r>
       <w:r>
         <w:rPr>
@@ -1543,7 +1552,7 @@
           <w:sz w:val="24"/>
           <w:szCs w:val="24"/>
         </w:rPr>
-        <w:t xml:space="preserve"> related to </w:t>
+        <w:t xml:space="preserve">CC </w:t>
       </w:r>
       <w:r>
         <w:rPr>
@@ -1551,6 +1560,94 @@
           <w:sz w:val="24"/>
           <w:szCs w:val="24"/>
         </w:rPr>
+        <w:t>above-ground biomass production</w:t>
+      </w:r>
+      <w:r>
+        <w:rPr>
+          <w:rFonts w:ascii="Times New Roman" w:eastAsia="Times New Roman" w:hAnsi="Times New Roman" w:cs="Times New Roman"/>
+          <w:sz w:val="24"/>
+          <w:szCs w:val="24"/>
+        </w:rPr>
+        <w:t>, previous cash crop,</w:t>
+      </w:r>
+      <w:r>
+        <w:rPr>
+          <w:rFonts w:ascii="Times New Roman" w:eastAsia="Times New Roman" w:hAnsi="Times New Roman" w:cs="Times New Roman"/>
+          <w:sz w:val="24"/>
+          <w:szCs w:val="24"/>
+        </w:rPr>
+        <w:t xml:space="preserve"> or </w:t>
+      </w:r>
+      <w:r>
+        <w:rPr>
+          <w:rFonts w:ascii="Times New Roman" w:eastAsia="Times New Roman" w:hAnsi="Times New Roman" w:cs="Times New Roman"/>
+          <w:sz w:val="24"/>
+          <w:szCs w:val="24"/>
+        </w:rPr>
+        <w:t>soil</w:t>
+      </w:r>
+      <w:r>
+        <w:rPr>
+          <w:rFonts w:ascii="Times New Roman" w:eastAsia="Times New Roman" w:hAnsi="Times New Roman" w:cs="Times New Roman"/>
+          <w:sz w:val="24"/>
+          <w:szCs w:val="24"/>
+        </w:rPr>
+        <w:t xml:space="preserve"> texture</w:t>
+      </w:r>
+      <w:r>
+        <w:rPr>
+          <w:rFonts w:ascii="Times New Roman" w:eastAsia="Times New Roman" w:hAnsi="Times New Roman" w:cs="Times New Roman"/>
+          <w:sz w:val="24"/>
+          <w:szCs w:val="24"/>
+        </w:rPr>
+        <w:t xml:space="preserve"> at the trial sites</w:t>
+      </w:r>
+      <w:ins w:id="2" w:author="Virginia Nichols" w:date="2021-11-19T11:41:00Z">
+        <w:r>
+          <w:rPr>
+            <w:rFonts w:ascii="Times New Roman" w:eastAsia="Times New Roman" w:hAnsi="Times New Roman" w:cs="Times New Roman"/>
+            <w:sz w:val="24"/>
+            <w:szCs w:val="24"/>
+          </w:rPr>
+          <w:t xml:space="preserve">. </w:t>
+        </w:r>
+      </w:ins>
+      <w:ins w:id="3" w:author="Virginia Nichols" w:date="2021-11-19T11:43:00Z">
+        <w:r>
+          <w:rPr>
+            <w:rFonts w:ascii="Times New Roman" w:eastAsia="Times New Roman" w:hAnsi="Times New Roman" w:cs="Times New Roman"/>
+            <w:sz w:val="24"/>
+            <w:szCs w:val="24"/>
+          </w:rPr>
+          <w:t>Based on our results, a causal model, and previous literature w</w:t>
+        </w:r>
+      </w:ins>
+      <w:ins w:id="4" w:author="Virginia Nichols" w:date="2021-11-19T11:41:00Z">
+        <w:r>
+          <w:rPr>
+            <w:rFonts w:ascii="Times New Roman" w:eastAsia="Times New Roman" w:hAnsi="Times New Roman" w:cs="Times New Roman"/>
+            <w:sz w:val="24"/>
+            <w:szCs w:val="24"/>
+          </w:rPr>
+          <w:t xml:space="preserve">e hypothesize </w:t>
+        </w:r>
+      </w:ins>
+      <w:del w:id="5" w:author="Virginia Nichols" w:date="2021-11-19T11:41:00Z">
+        <w:r>
+          <w:rPr>
+            <w:rFonts w:ascii="Times New Roman" w:eastAsia="Times New Roman" w:hAnsi="Times New Roman" w:cs="Times New Roman"/>
+            <w:sz w:val="24"/>
+            <w:szCs w:val="24"/>
+          </w:rPr>
+          <w:delText xml:space="preserve">; </w:delText>
+        </w:r>
+      </w:del>
+      <w:r>
+        <w:rPr>
+          <w:rFonts w:ascii="Times New Roman" w:eastAsia="Times New Roman" w:hAnsi="Times New Roman" w:cs="Times New Roman"/>
+          <w:sz w:val="24"/>
+          <w:szCs w:val="24"/>
+        </w:rPr>
         <w:t xml:space="preserve">CC </w:t>
       </w:r>
       <w:r>
@@ -1559,7 +1656,7 @@
           <w:sz w:val="24"/>
           <w:szCs w:val="24"/>
         </w:rPr>
-        <w:t>above-ground biomass production</w:t>
+        <w:t xml:space="preserve">root </w:t>
       </w:r>
       <w:r>
         <w:rPr>
@@ -1567,7 +1664,7 @@
           <w:sz w:val="24"/>
           <w:szCs w:val="24"/>
         </w:rPr>
-        <w:t>, previous cash crop,</w:t>
+        <w:t>characteristic</w:t>
       </w:r>
       <w:r>
         <w:rPr>
@@ -1575,15 +1672,35 @@
           <w:sz w:val="24"/>
           <w:szCs w:val="24"/>
         </w:rPr>
-        <w:t xml:space="preserve"> or </w:t>
-      </w:r>
+        <w:t xml:space="preserve">s </w:t>
+      </w:r>
+      <w:ins w:id="6" w:author="Virginia Nichols" w:date="2021-11-19T12:02:00Z">
+        <w:r>
+          <w:rPr>
+            <w:rFonts w:ascii="Times New Roman" w:eastAsia="Times New Roman" w:hAnsi="Times New Roman" w:cs="Times New Roman"/>
+            <w:sz w:val="24"/>
+            <w:szCs w:val="24"/>
+          </w:rPr>
+          <w:t>are</w:t>
+        </w:r>
+      </w:ins>
+      <w:del w:id="7" w:author="Virginia Nichols" w:date="2021-11-19T12:02:00Z">
+        <w:r>
+          <w:rPr>
+            <w:rFonts w:ascii="Times New Roman" w:eastAsia="Times New Roman" w:hAnsi="Times New Roman" w:cs="Times New Roman"/>
+            <w:sz w:val="24"/>
+            <w:szCs w:val="24"/>
+          </w:rPr>
+          <w:delText>may be</w:delText>
+        </w:r>
+      </w:del>
       <w:r>
         <w:rPr>
           <w:rFonts w:ascii="Times New Roman" w:eastAsia="Times New Roman" w:hAnsi="Times New Roman" w:cs="Times New Roman"/>
           <w:sz w:val="24"/>
           <w:szCs w:val="24"/>
         </w:rPr>
-        <w:t>soil</w:t>
+        <w:t xml:space="preserve"> key to understanding</w:t>
       </w:r>
       <w:r>
         <w:rPr>
@@ -1591,7 +1708,7 @@
           <w:sz w:val="24"/>
           <w:szCs w:val="24"/>
         </w:rPr>
-        <w:t xml:space="preserve"> texture</w:t>
+        <w:t xml:space="preserve"> variable effects of</w:t>
       </w:r>
       <w:r>
         <w:rPr>
@@ -1599,7 +1716,7 @@
           <w:sz w:val="24"/>
           <w:szCs w:val="24"/>
         </w:rPr>
-        <w:t xml:space="preserve"> at the trial sites</w:t>
+        <w:t xml:space="preserve"> </w:t>
       </w:r>
       <w:r>
         <w:rPr>
@@ -1607,7 +1724,7 @@
           <w:sz w:val="24"/>
           <w:szCs w:val="24"/>
         </w:rPr>
-        <w:t xml:space="preserve">; </w:t>
+        <w:t>CC</w:t>
       </w:r>
       <w:r>
         <w:rPr>
@@ -1615,7 +1732,7 @@
           <w:sz w:val="24"/>
           <w:szCs w:val="24"/>
         </w:rPr>
-        <w:t xml:space="preserve">CC </w:t>
+        <w:t xml:space="preserve">s </w:t>
       </w:r>
       <w:r>
         <w:rPr>
@@ -1623,7 +1740,7 @@
           <w:sz w:val="24"/>
           <w:szCs w:val="24"/>
         </w:rPr>
-        <w:t xml:space="preserve">root </w:t>
+        <w:t>on</w:t>
       </w:r>
       <w:r>
         <w:rPr>
@@ -1631,7 +1748,7 @@
           <w:sz w:val="24"/>
           <w:szCs w:val="24"/>
         </w:rPr>
-        <w:t>characteristic</w:t>
+        <w:t xml:space="preserve"> soil </w:t>
       </w:r>
       <w:r>
         <w:rPr>
@@ -1639,7 +1756,7 @@
           <w:sz w:val="24"/>
           <w:szCs w:val="24"/>
         </w:rPr>
-        <w:t>s may be key to understanding</w:t>
+        <w:t>water storage</w:t>
       </w:r>
       <w:r>
         <w:rPr>
@@ -1647,7 +1764,7 @@
           <w:sz w:val="24"/>
           <w:szCs w:val="24"/>
         </w:rPr>
-        <w:t xml:space="preserve"> variable effects of</w:t>
+        <w:t xml:space="preserve">. Our results </w:t>
       </w:r>
       <w:r>
         <w:rPr>
@@ -1655,7 +1772,7 @@
           <w:sz w:val="24"/>
           <w:szCs w:val="24"/>
         </w:rPr>
-        <w:t xml:space="preserve"> </w:t>
+        <w:t xml:space="preserve">indicate </w:t>
       </w:r>
       <w:r>
         <w:rPr>
@@ -1663,7 +1780,7 @@
           <w:sz w:val="24"/>
           <w:szCs w:val="24"/>
         </w:rPr>
-        <w:t>CC</w:t>
+        <w:t xml:space="preserve">it is possible for </w:t>
       </w:r>
       <w:r>
         <w:rPr>
@@ -1671,55 +1788,8 @@
           <w:sz w:val="24"/>
           <w:szCs w:val="24"/>
         </w:rPr>
-        <w:t xml:space="preserve">s </w:t>
-      </w:r>
-      <w:r>
-        <w:rPr>
-          <w:rFonts w:ascii="Times New Roman" w:eastAsia="Times New Roman" w:hAnsi="Times New Roman" w:cs="Times New Roman"/>
-          <w:sz w:val="24"/>
-          <w:szCs w:val="24"/>
-        </w:rPr>
-        <w:t>on</w:t>
-      </w:r>
-      <w:r>
-        <w:rPr>
-          <w:rFonts w:ascii="Times New Roman" w:eastAsia="Times New Roman" w:hAnsi="Times New Roman" w:cs="Times New Roman"/>
-          <w:sz w:val="24"/>
-          <w:szCs w:val="24"/>
-        </w:rPr>
-        <w:t xml:space="preserve"> soil </w:t>
-      </w:r>
-      <w:r>
-        <w:rPr>
-          <w:rFonts w:ascii="Times New Roman" w:eastAsia="Times New Roman" w:hAnsi="Times New Roman" w:cs="Times New Roman"/>
-          <w:sz w:val="24"/>
-          <w:szCs w:val="24"/>
-        </w:rPr>
-        <w:t>water storage</w:t>
-      </w:r>
-      <w:r>
-        <w:rPr>
-          <w:rFonts w:ascii="Times New Roman" w:eastAsia="Times New Roman" w:hAnsi="Times New Roman" w:cs="Times New Roman"/>
-          <w:sz w:val="24"/>
-          <w:szCs w:val="24"/>
-        </w:rPr>
-        <w:t xml:space="preserve">. Our results </w:t>
-      </w:r>
-      <w:r>
-        <w:rPr>
-          <w:rFonts w:ascii="Times New Roman" w:eastAsia="Times New Roman" w:hAnsi="Times New Roman" w:cs="Times New Roman"/>
-          <w:sz w:val="24"/>
-          <w:szCs w:val="24"/>
-        </w:rPr>
-        <w:t xml:space="preserve">indicate </w:t>
-      </w:r>
-      <w:r>
-        <w:rPr>
-          <w:rFonts w:ascii="Times New Roman" w:eastAsia="Times New Roman" w:hAnsi="Times New Roman" w:cs="Times New Roman"/>
-          <w:sz w:val="24"/>
-          <w:szCs w:val="24"/>
-        </w:rPr>
-        <w:t xml:space="preserve">it is possible for CCs to </w:t>
+        <w:lastRenderedPageBreak/>
+        <w:t xml:space="preserve">CCs to </w:t>
       </w:r>
       <w:r>
         <w:rPr>
@@ -1776,7 +1846,6 @@
           <w:sz w:val="24"/>
           <w:szCs w:val="24"/>
         </w:rPr>
-        <w:lastRenderedPageBreak/>
         <w:t>Introduction</w:t>
       </w:r>
     </w:p>
@@ -1895,19 +1964,11 @@
         </w:rPr>
         <w:t xml:space="preserve">potentially </w:t>
       </w:r>
-      <w:proofErr w:type="gramStart"/>
-      <w:r>
-        <w:rPr>
-          <w:rFonts w:ascii="Times New Roman" w:hAnsi="Times New Roman" w:cs="Times New Roman"/>
-        </w:rPr>
-        <w:t>offers</w:t>
-      </w:r>
-      <w:proofErr w:type="gramEnd"/>
-      <w:r>
-        <w:rPr>
-          <w:rFonts w:ascii="Times New Roman" w:hAnsi="Times New Roman" w:cs="Times New Roman"/>
-        </w:rPr>
-        <w:t xml:space="preserve"> several environmental benefits</w:t>
+      <w:r>
+        <w:rPr>
+          <w:rFonts w:ascii="Times New Roman" w:hAnsi="Times New Roman" w:cs="Times New Roman"/>
+        </w:rPr>
+        <w:t>offers several environmental benefits</w:t>
       </w:r>
       <w:r>
         <w:rPr>
@@ -2717,6 +2778,7 @@
         <w:rPr>
           <w:rFonts w:ascii="Times New Roman" w:hAnsi="Times New Roman" w:cs="Times New Roman"/>
         </w:rPr>
+        <w:lastRenderedPageBreak/>
         <w:t>In addition to regional differences in CC effects, t</w:t>
       </w:r>
       <w:r>
@@ -2783,14 +2845,7 @@
         <w:rPr>
           <w:rFonts w:ascii="Times New Roman" w:hAnsi="Times New Roman" w:cs="Times New Roman"/>
         </w:rPr>
-        <w:t xml:space="preserve">have </w:t>
-      </w:r>
-      <w:r>
-        <w:rPr>
-          <w:rFonts w:ascii="Times New Roman" w:hAnsi="Times New Roman" w:cs="Times New Roman"/>
-        </w:rPr>
-        <w:lastRenderedPageBreak/>
-        <w:t>shown significant, but slow changes to the soil after implementing no-till</w:t>
+        <w:t>have shown significant, but slow changes to the soil after implementing no-till</w:t>
       </w:r>
       <w:r>
         <w:rPr>
@@ -2910,21 +2965,7 @@
         <w:rPr>
           <w:rFonts w:ascii="Times New Roman" w:hAnsi="Times New Roman" w:cs="Times New Roman"/>
         </w:rPr>
-        <w:t xml:space="preserve"> root mass </w:t>
-      </w:r>
-      <w:proofErr w:type="gramStart"/>
-      <w:r>
-        <w:rPr>
-          <w:rFonts w:ascii="Times New Roman" w:hAnsi="Times New Roman" w:cs="Times New Roman"/>
-        </w:rPr>
-        <w:t>is located in</w:t>
-      </w:r>
-      <w:proofErr w:type="gramEnd"/>
-      <w:r>
-        <w:rPr>
-          <w:rFonts w:ascii="Times New Roman" w:hAnsi="Times New Roman" w:cs="Times New Roman"/>
-        </w:rPr>
-        <w:t xml:space="preserve"> the top 30 cm of the soil profile (Nichols et al. 2019), indicating soil water storage in this increment will have important implications for crop water use. </w:t>
+        <w:t xml:space="preserve"> root mass is located in the top 30 cm of the soil profile (Nichols et al. 2019), indicating soil water storage in this increment will have important implications for crop water use. </w:t>
       </w:r>
       <w:r>
         <w:rPr>
@@ -2968,14 +3009,12 @@
         </w:rPr>
         <w:t>(</w:t>
       </w:r>
-      <w:proofErr w:type="gramStart"/>
       <w:r>
         <w:rPr>
           <w:rFonts w:ascii="Times New Roman" w:hAnsi="Times New Roman" w:cs="Times New Roman"/>
         </w:rPr>
         <w:t>e.g.</w:t>
       </w:r>
-      <w:proofErr w:type="gramEnd"/>
       <w:r>
         <w:rPr>
           <w:rFonts w:ascii="Times New Roman" w:hAnsi="Times New Roman" w:cs="Times New Roman"/>
@@ -3118,7 +3157,45 @@
         <w:rPr>
           <w:rFonts w:ascii="Times New Roman" w:hAnsi="Times New Roman" w:cs="Times New Roman"/>
         </w:rPr>
-        <w:t xml:space="preserve">Lastly, to our knowledge the causal relationships between CCs and soil water storage have not been explicitly presented. Causal models can help identify data needs, and when sufficient data </w:t>
+        <w:t xml:space="preserve">Lastly, to our knowledge the causal relationships between CCs and soil water storage have not been explicitly presented. Causal models can help identify </w:t>
+      </w:r>
+      <w:ins w:id="8" w:author="Virginia Nichols" w:date="2021-11-19T11:45:00Z">
+        <w:r>
+          <w:rPr>
+            <w:rFonts w:ascii="Times New Roman" w:hAnsi="Times New Roman" w:cs="Times New Roman"/>
+          </w:rPr>
+          <w:t>gaps in the literature and</w:t>
+        </w:r>
+      </w:ins>
+      <w:ins w:id="9" w:author="Virginia Nichols" w:date="2021-11-19T11:46:00Z">
+        <w:r>
+          <w:rPr>
+            <w:rFonts w:ascii="Times New Roman" w:hAnsi="Times New Roman" w:cs="Times New Roman"/>
+          </w:rPr>
+          <w:t xml:space="preserve"> help target data collection. </w:t>
+        </w:r>
+      </w:ins>
+      <w:del w:id="10" w:author="Virginia Nichols" w:date="2021-11-19T11:46:00Z">
+        <w:r>
+          <w:rPr>
+            <w:rFonts w:ascii="Times New Roman" w:hAnsi="Times New Roman" w:cs="Times New Roman"/>
+          </w:rPr>
+          <w:delText>data needs, and w</w:delText>
+        </w:r>
+      </w:del>
+      <w:ins w:id="11" w:author="Virginia Nichols" w:date="2021-11-19T11:46:00Z">
+        <w:r>
+          <w:rPr>
+            <w:rFonts w:ascii="Times New Roman" w:hAnsi="Times New Roman" w:cs="Times New Roman"/>
+          </w:rPr>
+          <w:t>W</w:t>
+        </w:r>
+      </w:ins>
+      <w:r>
+        <w:rPr>
+          <w:rFonts w:ascii="Times New Roman" w:hAnsi="Times New Roman" w:cs="Times New Roman"/>
+        </w:rPr>
+        <w:t xml:space="preserve">hen sufficient data </w:t>
       </w:r>
       <w:r>
         <w:rPr>
@@ -3130,8 +3207,46 @@
         <w:rPr>
           <w:rFonts w:ascii="Times New Roman" w:hAnsi="Times New Roman" w:cs="Times New Roman"/>
         </w:rPr>
-        <w:t>available can be used to construct structural equation models that estimate the relative strength of causal paths</w:t>
-      </w:r>
+        <w:t>available</w:t>
+      </w:r>
+      <w:ins w:id="12" w:author="Virginia Nichols" w:date="2021-11-19T11:47:00Z">
+        <w:r>
+          <w:rPr>
+            <w:rFonts w:ascii="Times New Roman" w:hAnsi="Times New Roman" w:cs="Times New Roman"/>
+          </w:rPr>
+          <w:t xml:space="preserve">, causal models </w:t>
+        </w:r>
+      </w:ins>
+      <w:del w:id="13" w:author="Virginia Nichols" w:date="2021-11-19T11:47:00Z">
+        <w:r>
+          <w:rPr>
+            <w:rFonts w:ascii="Times New Roman" w:hAnsi="Times New Roman" w:cs="Times New Roman"/>
+          </w:rPr>
+          <w:delText xml:space="preserve"> </w:delText>
+        </w:r>
+      </w:del>
+      <w:r>
+        <w:rPr>
+          <w:rFonts w:ascii="Times New Roman" w:hAnsi="Times New Roman" w:cs="Times New Roman"/>
+        </w:rPr>
+        <w:t xml:space="preserve">can be used to construct structural equation models that estimate the relative strength of causal </w:t>
+      </w:r>
+      <w:ins w:id="14" w:author="Virginia Nichols" w:date="2021-11-19T11:48:00Z">
+        <w:r>
+          <w:rPr>
+            <w:rFonts w:ascii="Times New Roman" w:hAnsi="Times New Roman" w:cs="Times New Roman"/>
+          </w:rPr>
+          <w:t>factors</w:t>
+        </w:r>
+      </w:ins>
+      <w:del w:id="15" w:author="Virginia Nichols" w:date="2021-11-19T11:48:00Z">
+        <w:r>
+          <w:rPr>
+            <w:rFonts w:ascii="Times New Roman" w:hAnsi="Times New Roman" w:cs="Times New Roman"/>
+          </w:rPr>
+          <w:delText>paths</w:delText>
+        </w:r>
+      </w:del>
       <w:r>
         <w:rPr>
           <w:rFonts w:ascii="Times New Roman" w:hAnsi="Times New Roman" w:cs="Times New Roman"/>
@@ -3228,6 +3343,7 @@
         <w:rPr>
           <w:rFonts w:ascii="Times New Roman" w:hAnsi="Times New Roman" w:cs="Times New Roman"/>
         </w:rPr>
+        <w:lastRenderedPageBreak/>
         <w:t xml:space="preserve">Given </w:t>
       </w:r>
       <w:r>
@@ -3412,7 +3528,6 @@
         <w:rPr>
           <w:rFonts w:ascii="Times New Roman" w:hAnsi="Times New Roman" w:cs="Times New Roman"/>
         </w:rPr>
-        <w:lastRenderedPageBreak/>
         <w:t xml:space="preserve">Identify factors that </w:t>
       </w:r>
       <w:r>
@@ -3537,14 +3652,7 @@
         <w:rPr>
           <w:rFonts w:ascii="Times New Roman" w:hAnsi="Times New Roman" w:cs="Times New Roman"/>
         </w:rPr>
-        <w:t xml:space="preserve">(-100 cm </w:t>
-      </w:r>
-      <w:proofErr w:type="gramStart"/>
-      <w:r>
-        <w:rPr>
-          <w:rFonts w:ascii="Times New Roman" w:hAnsi="Times New Roman" w:cs="Times New Roman"/>
-        </w:rPr>
-        <w:t>H</w:t>
+        <w:t>(-100 cm H</w:t>
       </w:r>
       <w:r>
         <w:rPr>
@@ -3563,14 +3671,7 @@
         <w:rPr>
           <w:rFonts w:ascii="Times New Roman" w:hAnsi="Times New Roman" w:cs="Times New Roman"/>
         </w:rPr>
-        <w:t>;</w:t>
-      </w:r>
-      <w:proofErr w:type="gramEnd"/>
-      <w:r>
-        <w:rPr>
-          <w:rFonts w:ascii="Times New Roman" w:hAnsi="Times New Roman" w:cs="Times New Roman"/>
-        </w:rPr>
-        <w:t xml:space="preserve"> </w:t>
+        <w:t xml:space="preserve">; </w:t>
       </w:r>
       <w:r>
         <w:rPr>
@@ -3639,7 +3740,32 @@
           <w:rFonts w:ascii="Times New Roman" w:hAnsi="Times New Roman" w:cs="Times New Roman"/>
           <w:szCs w:val="24"/>
         </w:rPr>
-        <w:t>Three long-term sites were used for this study (</w:t>
+        <w:t xml:space="preserve">Three long-term sites </w:t>
+      </w:r>
+      <w:ins w:id="16" w:author="Virginia Nichols" w:date="2021-11-19T11:49:00Z">
+        <w:r>
+          <w:rPr>
+            <w:rFonts w:ascii="Times New Roman" w:hAnsi="Times New Roman" w:cs="Times New Roman"/>
+            <w:szCs w:val="24"/>
+          </w:rPr>
+          <w:t>that had been in place for at l</w:t>
+        </w:r>
+      </w:ins>
+      <w:ins w:id="17" w:author="Virginia Nichols" w:date="2021-11-19T11:50:00Z">
+        <w:r>
+          <w:rPr>
+            <w:rFonts w:ascii="Times New Roman" w:hAnsi="Times New Roman" w:cs="Times New Roman"/>
+            <w:szCs w:val="24"/>
+          </w:rPr>
+          <w:t xml:space="preserve">east 10 years </w:t>
+        </w:r>
+      </w:ins>
+      <w:r>
+        <w:rPr>
+          <w:rFonts w:ascii="Times New Roman" w:hAnsi="Times New Roman" w:cs="Times New Roman"/>
+          <w:szCs w:val="24"/>
+        </w:rPr>
+        <w:t>were used for this study (</w:t>
       </w:r>
       <w:r>
         <w:rPr>
@@ -3738,7 +3864,15 @@
           <w:rFonts w:ascii="Times New Roman" w:hAnsi="Times New Roman" w:cs="Times New Roman"/>
           <w:szCs w:val="24"/>
         </w:rPr>
-        <w:t xml:space="preserve">The West-grain and East-grain trials were production fields on commercial farms, and only one phase of the maize/soybean rotation was present each year. The Central site was a larger research study managed by the </w:t>
+        <w:t>The West-grain and East-</w:t>
+      </w:r>
+      <w:r>
+        <w:rPr>
+          <w:rFonts w:ascii="Times New Roman" w:hAnsi="Times New Roman" w:cs="Times New Roman"/>
+          <w:szCs w:val="24"/>
+        </w:rPr>
+        <w:lastRenderedPageBreak/>
+        <w:t xml:space="preserve">grain trials were production fields on commercial farms, and only one phase of the maize/soybean rotation was present each year. The Central site was a larger research study managed by the </w:t>
       </w:r>
       <w:r>
         <w:rPr>
@@ -3775,21 +3909,67 @@
           <w:rFonts w:ascii="Times New Roman" w:hAnsi="Times New Roman" w:cs="Times New Roman"/>
           <w:szCs w:val="24"/>
         </w:rPr>
-        <w:t xml:space="preserve">. For the present study, </w:t>
-      </w:r>
-      <w:r>
-        <w:rPr>
-          <w:rFonts w:ascii="Times New Roman" w:hAnsi="Times New Roman" w:cs="Times New Roman"/>
-          <w:szCs w:val="24"/>
-        </w:rPr>
-        <w:t xml:space="preserve">at the USDA site samples were only taken following the maize or maize-silage phase </w:t>
-      </w:r>
-      <w:r>
-        <w:rPr>
-          <w:rFonts w:ascii="Times New Roman" w:hAnsi="Times New Roman" w:cs="Times New Roman"/>
-          <w:szCs w:val="24"/>
-        </w:rPr>
-        <w:t xml:space="preserve">due to time constraints. </w:t>
+        <w:t xml:space="preserve">. </w:t>
+      </w:r>
+      <w:ins w:id="18" w:author="Virginia Nichols" w:date="2021-11-19T11:53:00Z">
+        <w:r>
+          <w:rPr>
+            <w:rFonts w:ascii="Times New Roman" w:hAnsi="Times New Roman" w:cs="Times New Roman"/>
+            <w:szCs w:val="24"/>
+          </w:rPr>
+          <w:t xml:space="preserve">For the present study, </w:t>
+        </w:r>
+        <w:r>
+          <w:rPr>
+            <w:rFonts w:ascii="Times New Roman" w:hAnsi="Times New Roman" w:cs="Times New Roman"/>
+            <w:szCs w:val="24"/>
+          </w:rPr>
+          <w:t xml:space="preserve">one commercial trial was sampled following the soybean phase (West-grain), one commercial trial following the maize phase (East-grain), and </w:t>
+        </w:r>
+        <w:r>
+          <w:rPr>
+            <w:rFonts w:ascii="Times New Roman" w:hAnsi="Times New Roman" w:cs="Times New Roman"/>
+            <w:szCs w:val="24"/>
+          </w:rPr>
+          <w:t>the USDA site samples were only taken following the maize or maize-silage phase due to time constraints.</w:t>
+        </w:r>
+        <w:r>
+          <w:rPr>
+            <w:rFonts w:ascii="Times New Roman" w:hAnsi="Times New Roman" w:cs="Times New Roman"/>
+            <w:szCs w:val="24"/>
+          </w:rPr>
+          <w:t xml:space="preserve"> </w:t>
+        </w:r>
+      </w:ins>
+      <w:del w:id="19" w:author="Virginia Nichols" w:date="2021-11-19T11:53:00Z">
+        <w:r>
+          <w:rPr>
+            <w:rFonts w:ascii="Times New Roman" w:hAnsi="Times New Roman" w:cs="Times New Roman"/>
+            <w:szCs w:val="24"/>
+          </w:rPr>
+          <w:delText xml:space="preserve">For the present study, </w:delText>
+        </w:r>
+        <w:r>
+          <w:rPr>
+            <w:rFonts w:ascii="Times New Roman" w:hAnsi="Times New Roman" w:cs="Times New Roman"/>
+            <w:szCs w:val="24"/>
+          </w:rPr>
+          <w:delText xml:space="preserve">at the USDA site samples were only taken following the maize or maize-silage phase </w:delText>
+        </w:r>
+        <w:r>
+          <w:rPr>
+            <w:rFonts w:ascii="Times New Roman" w:hAnsi="Times New Roman" w:cs="Times New Roman"/>
+            <w:szCs w:val="24"/>
+          </w:rPr>
+          <w:delText>due to time constraints.</w:delText>
+        </w:r>
+      </w:del>
+      <w:r>
+        <w:rPr>
+          <w:rFonts w:ascii="Times New Roman" w:hAnsi="Times New Roman" w:cs="Times New Roman"/>
+          <w:szCs w:val="24"/>
+        </w:rPr>
+        <w:t xml:space="preserve"> </w:t>
       </w:r>
       <w:r>
         <w:rPr>
@@ -3852,15 +4032,7 @@
           <w:rFonts w:ascii="Times New Roman" w:hAnsi="Times New Roman" w:cs="Times New Roman"/>
           <w:szCs w:val="24"/>
         </w:rPr>
-        <w:t xml:space="preserve"> in the fall. The exact herbicide and nutrient </w:t>
-      </w:r>
-      <w:r>
-        <w:rPr>
-          <w:rFonts w:ascii="Times New Roman" w:hAnsi="Times New Roman" w:cs="Times New Roman"/>
-          <w:szCs w:val="24"/>
-        </w:rPr>
-        <w:lastRenderedPageBreak/>
-        <w:t>programs varied by site,</w:t>
+        <w:t xml:space="preserve"> in the fall. The exact herbicide and nutrient programs varied by site,</w:t>
       </w:r>
       <w:r>
         <w:rPr>
@@ -4102,7 +4274,7 @@
                 <w:szCs w:val="20"/>
               </w:rPr>
             </w:pPr>
-            <w:bookmarkStart w:id="0" w:name="_Hlk69203050"/>
+            <w:bookmarkStart w:id="20" w:name="_Hlk69203050"/>
             <w:r>
               <w:rPr>
                 <w:rFonts w:ascii="Times New Roman" w:hAnsi="Times New Roman" w:cs="Times New Roman"/>
@@ -4989,17 +5161,7 @@
                 <w:sz w:val="20"/>
                 <w:szCs w:val="20"/>
               </w:rPr>
-              <w:t xml:space="preserve">Mg </w:t>
-            </w:r>
-            <w:proofErr w:type="gramStart"/>
-            <w:r>
-              <w:rPr>
-                <w:rFonts w:ascii="Times New Roman" w:hAnsi="Times New Roman" w:cs="Times New Roman"/>
-                <w:i/>
-                <w:sz w:val="20"/>
-                <w:szCs w:val="20"/>
-              </w:rPr>
-              <w:t>ha</w:t>
+              <w:t>Mg ha</w:t>
             </w:r>
             <w:r>
               <w:rPr>
@@ -5011,7 +5173,6 @@
               </w:rPr>
               <w:t>-1</w:t>
             </w:r>
-            <w:proofErr w:type="gramEnd"/>
           </w:p>
         </w:tc>
         <w:tc>
@@ -5042,17 +5203,7 @@
                 <w:sz w:val="20"/>
                 <w:szCs w:val="20"/>
               </w:rPr>
-              <w:t xml:space="preserve">Mg </w:t>
-            </w:r>
-            <w:proofErr w:type="gramStart"/>
-            <w:r>
-              <w:rPr>
-                <w:rFonts w:ascii="Times New Roman" w:hAnsi="Times New Roman" w:cs="Times New Roman"/>
-                <w:i/>
-                <w:sz w:val="20"/>
-                <w:szCs w:val="20"/>
-              </w:rPr>
-              <w:t>ha</w:t>
+              <w:t>Mg ha</w:t>
             </w:r>
             <w:r>
               <w:rPr>
@@ -5064,7 +5215,6 @@
               </w:rPr>
               <w:t>-1</w:t>
             </w:r>
-            <w:proofErr w:type="gramEnd"/>
           </w:p>
         </w:tc>
         <w:tc>
@@ -5268,33 +5418,15 @@
                 <w:sz w:val="20"/>
                 <w:szCs w:val="20"/>
               </w:rPr>
-              <w:t xml:space="preserve">Nicollet </w:t>
+              <w:t>Nicollet loam</w:t>
             </w:r>
-            <w:proofErr w:type="gramStart"/>
             <w:r>
               <w:rPr>
                 <w:rFonts w:ascii="Times New Roman" w:hAnsi="Times New Roman" w:cs="Times New Roman"/>
                 <w:sz w:val="20"/>
                 <w:szCs w:val="20"/>
               </w:rPr>
-              <w:t>loam</w:t>
-            </w:r>
-            <w:r>
-              <w:rPr>
-                <w:rFonts w:ascii="Times New Roman" w:hAnsi="Times New Roman" w:cs="Times New Roman"/>
-                <w:sz w:val="20"/>
-                <w:szCs w:val="20"/>
-              </w:rPr>
-              <w:t>;</w:t>
-            </w:r>
-            <w:proofErr w:type="gramEnd"/>
-            <w:r>
-              <w:rPr>
-                <w:rFonts w:ascii="Times New Roman" w:hAnsi="Times New Roman" w:cs="Times New Roman"/>
-                <w:sz w:val="20"/>
-                <w:szCs w:val="20"/>
-              </w:rPr>
-              <w:t xml:space="preserve"> </w:t>
+              <w:t xml:space="preserve">; </w:t>
             </w:r>
           </w:p>
           <w:p>
@@ -5679,18 +5811,8 @@
                 <w:sz w:val="20"/>
                 <w:szCs w:val="20"/>
               </w:rPr>
-              <w:t xml:space="preserve"> silty clay </w:t>
+              <w:t xml:space="preserve"> silty clay loam;</w:t>
             </w:r>
-            <w:proofErr w:type="gramStart"/>
-            <w:r>
-              <w:rPr>
-                <w:rFonts w:ascii="Times New Roman" w:hAnsi="Times New Roman" w:cs="Times New Roman"/>
-                <w:sz w:val="20"/>
-                <w:szCs w:val="20"/>
-              </w:rPr>
-              <w:t>loam;</w:t>
-            </w:r>
-            <w:proofErr w:type="gramEnd"/>
             <w:r>
               <w:rPr>
                 <w:rFonts w:ascii="Times New Roman" w:hAnsi="Times New Roman" w:cs="Times New Roman"/>
@@ -6102,18 +6224,8 @@
                 <w:sz w:val="20"/>
                 <w:szCs w:val="20"/>
               </w:rPr>
-              <w:t xml:space="preserve">Clarion </w:t>
+              <w:t>Clarion loam;</w:t>
             </w:r>
-            <w:proofErr w:type="gramStart"/>
-            <w:r>
-              <w:rPr>
-                <w:rFonts w:ascii="Times New Roman" w:hAnsi="Times New Roman" w:cs="Times New Roman"/>
-                <w:sz w:val="20"/>
-                <w:szCs w:val="20"/>
-              </w:rPr>
-              <w:t>loam;</w:t>
-            </w:r>
-            <w:proofErr w:type="gramEnd"/>
           </w:p>
           <w:p>
             <w:pPr>
@@ -6476,18 +6588,8 @@
                 <w:sz w:val="20"/>
                 <w:szCs w:val="20"/>
               </w:rPr>
-              <w:t xml:space="preserve">Clarion </w:t>
+              <w:t>Clarion loam;</w:t>
             </w:r>
-            <w:proofErr w:type="gramStart"/>
-            <w:r>
-              <w:rPr>
-                <w:rFonts w:ascii="Times New Roman" w:hAnsi="Times New Roman" w:cs="Times New Roman"/>
-                <w:sz w:val="20"/>
-                <w:szCs w:val="20"/>
-              </w:rPr>
-              <w:t>loam;</w:t>
-            </w:r>
-            <w:proofErr w:type="gramEnd"/>
           </w:p>
           <w:p>
             <w:pPr>
@@ -6814,7 +6916,7 @@
           </w:p>
         </w:tc>
       </w:tr>
-      <w:bookmarkEnd w:id="0"/>
+      <w:bookmarkEnd w:id="20"/>
     </w:tbl>
     <w:p>
       <w:pPr>
@@ -7238,21 +7340,12 @@
         </w:rPr>
         <w:t xml:space="preserve">area </w:t>
       </w:r>
-      <w:proofErr w:type="gramStart"/>
-      <w:r>
-        <w:rPr>
-          <w:rFonts w:ascii="Times New Roman" w:hAnsi="Times New Roman" w:cs="Times New Roman"/>
-          <w:szCs w:val="24"/>
-        </w:rPr>
-        <w:t>in order to</w:t>
-      </w:r>
-      <w:proofErr w:type="gramEnd"/>
-      <w:r>
-        <w:rPr>
-          <w:rFonts w:ascii="Times New Roman" w:hAnsi="Times New Roman" w:cs="Times New Roman"/>
-          <w:szCs w:val="24"/>
-        </w:rPr>
-        <w:t xml:space="preserve"> </w:t>
+      <w:r>
+        <w:rPr>
+          <w:rFonts w:ascii="Times New Roman" w:hAnsi="Times New Roman" w:cs="Times New Roman"/>
+          <w:szCs w:val="24"/>
+        </w:rPr>
+        <w:t xml:space="preserve">in order to </w:t>
       </w:r>
       <w:r>
         <w:rPr>
@@ -7365,23 +7458,7 @@
           <w:rFonts w:ascii="Times New Roman" w:hAnsi="Times New Roman" w:cs="Times New Roman"/>
           <w:szCs w:val="24"/>
         </w:rPr>
-        <w:t xml:space="preserve"> (eight plots at East-grain, eight at West-grain, 10 at Central-silage, and 10 at Central-</w:t>
-      </w:r>
-      <w:proofErr w:type="gramStart"/>
-      <w:r>
-        <w:rPr>
-          <w:rFonts w:ascii="Times New Roman" w:hAnsi="Times New Roman" w:cs="Times New Roman"/>
-          <w:szCs w:val="24"/>
-        </w:rPr>
-        <w:t>grain;</w:t>
-      </w:r>
-      <w:proofErr w:type="gramEnd"/>
-      <w:r>
-        <w:rPr>
-          <w:rFonts w:ascii="Times New Roman" w:hAnsi="Times New Roman" w:cs="Times New Roman"/>
-          <w:szCs w:val="24"/>
-        </w:rPr>
-        <w:t xml:space="preserve"> Table 1)</w:t>
+        <w:t xml:space="preserve"> (eight plots at East-grain, eight at West-grain, 10 at Central-silage, and 10 at Central-grain; Table 1)</w:t>
       </w:r>
       <w:r>
         <w:rPr>
@@ -10016,12 +10093,30 @@
           <w:noProof/>
         </w:rPr>
       </w:pPr>
-      <w:r>
-        <w:rPr>
-          <w:rFonts w:ascii="Times New Roman" w:hAnsi="Times New Roman" w:cs="Times New Roman"/>
-          <w:noProof/>
-        </w:rPr>
-        <w:t xml:space="preserve">In certain trials, the CC treatment was coincident with differences in </w:t>
+      <w:ins w:id="21" w:author="Virginia Nichols" w:date="2021-11-19T11:58:00Z">
+        <w:r>
+          <w:rPr>
+            <w:rFonts w:ascii="Times New Roman" w:hAnsi="Times New Roman" w:cs="Times New Roman"/>
+            <w:noProof/>
+          </w:rPr>
+          <w:t>Within</w:t>
+        </w:r>
+      </w:ins>
+      <w:del w:id="22" w:author="Virginia Nichols" w:date="2021-11-19T11:58:00Z">
+        <w:r>
+          <w:rPr>
+            <w:rFonts w:ascii="Times New Roman" w:hAnsi="Times New Roman" w:cs="Times New Roman"/>
+            <w:noProof/>
+          </w:rPr>
+          <w:delText>In</w:delText>
+        </w:r>
+      </w:del>
+      <w:r>
+        <w:rPr>
+          <w:rFonts w:ascii="Times New Roman" w:hAnsi="Times New Roman" w:cs="Times New Roman"/>
+          <w:noProof/>
+        </w:rPr>
+        <w:t xml:space="preserve"> certain trials, the CC treatment was coincident with differences in </w:t>
       </w:r>
       <w:r>
         <w:rPr>
@@ -17387,25 +17482,7 @@
           <w:sz w:val="24"/>
           <w:szCs w:val="24"/>
         </w:rPr>
-        <w:t xml:space="preserve">contribute to cash crop water </w:t>
-      </w:r>
-      <w:proofErr w:type="gramStart"/>
-      <w:r>
-        <w:rPr>
-          <w:rFonts w:ascii="Times New Roman" w:eastAsia="Times New Roman" w:hAnsi="Times New Roman" w:cs="Times New Roman"/>
-          <w:sz w:val="24"/>
-          <w:szCs w:val="24"/>
-        </w:rPr>
-        <w:t>needs, and</w:t>
-      </w:r>
-      <w:proofErr w:type="gramEnd"/>
-      <w:r>
-        <w:rPr>
-          <w:rFonts w:ascii="Times New Roman" w:eastAsia="Times New Roman" w:hAnsi="Times New Roman" w:cs="Times New Roman"/>
-          <w:sz w:val="24"/>
-          <w:szCs w:val="24"/>
-        </w:rPr>
-        <w:t xml:space="preserve"> may </w:t>
+        <w:t xml:space="preserve">contribute to cash crop water needs, and may </w:t>
       </w:r>
       <w:r>
         <w:rPr>
@@ -18012,21 +18089,7 @@
         <w:rPr>
           <w:rFonts w:ascii="Times New Roman" w:hAnsi="Times New Roman" w:cs="Times New Roman"/>
         </w:rPr>
-        <w:t xml:space="preserve"> </w:t>
-      </w:r>
-      <w:proofErr w:type="gramStart"/>
-      <w:r>
-        <w:rPr>
-          <w:rFonts w:ascii="Times New Roman" w:hAnsi="Times New Roman" w:cs="Times New Roman"/>
-        </w:rPr>
-        <w:t>Lastly</w:t>
-      </w:r>
-      <w:proofErr w:type="gramEnd"/>
-      <w:r>
-        <w:rPr>
-          <w:rFonts w:ascii="Times New Roman" w:hAnsi="Times New Roman" w:cs="Times New Roman"/>
-        </w:rPr>
-        <w:t xml:space="preserve"> we thank three reviewers for their constructive comments that helped us improve this manuscript. </w:t>
+        <w:t xml:space="preserve"> Lastly we thank three reviewers for their constructive comments that helped us improve this manuscript. </w:t>
       </w:r>
     </w:p>
     <w:p>
@@ -18952,21 +19015,7 @@
         <w:rPr>
           <w:rFonts w:ascii="Times New Roman" w:eastAsia="Times New Roman" w:hAnsi="Times New Roman" w:cs="Times New Roman"/>
         </w:rPr>
-        <w:t>: 10.18637/</w:t>
-      </w:r>
-      <w:proofErr w:type="gramStart"/>
-      <w:r>
-        <w:rPr>
-          <w:rFonts w:ascii="Times New Roman" w:eastAsia="Times New Roman" w:hAnsi="Times New Roman" w:cs="Times New Roman"/>
-        </w:rPr>
-        <w:t>jss.v067.i</w:t>
-      </w:r>
-      <w:proofErr w:type="gramEnd"/>
-      <w:r>
-        <w:rPr>
-          <w:rFonts w:ascii="Times New Roman" w:eastAsia="Times New Roman" w:hAnsi="Times New Roman" w:cs="Times New Roman"/>
-        </w:rPr>
-        <w:t>01.</w:t>
+        <w:t>: 10.18637/jss.v067.i01.</w:t>
       </w:r>
     </w:p>
     <w:p>
@@ -19639,16 +19688,8 @@
         <w:rPr>
           <w:rFonts w:ascii="Times New Roman" w:eastAsia="Times New Roman" w:hAnsi="Times New Roman" w:cs="Times New Roman"/>
         </w:rPr>
-        <w:t>: 10.1111/j.1365-2389.2004.</w:t>
-      </w:r>
-      <w:proofErr w:type="gramStart"/>
-      <w:r>
-        <w:rPr>
-          <w:rFonts w:ascii="Times New Roman" w:eastAsia="Times New Roman" w:hAnsi="Times New Roman" w:cs="Times New Roman"/>
-        </w:rPr>
-        <w:t>00617.x.</w:t>
-      </w:r>
-      <w:proofErr w:type="gramEnd"/>
+        <w:t>: 10.1111/j.1365-2389.2004.00617.x.</w:t>
+      </w:r>
     </w:p>
     <w:p>
       <w:pPr>
@@ -19840,21 +19881,7 @@
         <w:rPr>
           <w:rFonts w:ascii="Times New Roman" w:eastAsia="Times New Roman" w:hAnsi="Times New Roman" w:cs="Times New Roman"/>
         </w:rPr>
-        <w:t xml:space="preserve">, N.C. Phillips, et al. 2020. Improving soil physical properties </w:t>
-      </w:r>
-      <w:proofErr w:type="gramStart"/>
-      <w:r>
-        <w:rPr>
-          <w:rFonts w:ascii="Times New Roman" w:eastAsia="Times New Roman" w:hAnsi="Times New Roman" w:cs="Times New Roman"/>
-        </w:rPr>
-        <w:t>through the use of</w:t>
-      </w:r>
-      <w:proofErr w:type="gramEnd"/>
-      <w:r>
-        <w:rPr>
-          <w:rFonts w:ascii="Times New Roman" w:eastAsia="Times New Roman" w:hAnsi="Times New Roman" w:cs="Times New Roman"/>
-        </w:rPr>
-        <w:t xml:space="preserve"> cover crops: A review. </w:t>
+        <w:t xml:space="preserve">, N.C. Phillips, et al. 2020. Improving soil physical properties through the use of cover crops: A review. </w:t>
       </w:r>
       <w:proofErr w:type="spellStart"/>
       <w:r>
@@ -22251,21 +22278,7 @@
         <w:rPr>
           <w:rFonts w:ascii="Times New Roman" w:eastAsia="Times New Roman" w:hAnsi="Times New Roman" w:cs="Times New Roman"/>
         </w:rPr>
-        <w:t>: 10.25380/</w:t>
-      </w:r>
-      <w:proofErr w:type="gramStart"/>
-      <w:r>
-        <w:rPr>
-          <w:rFonts w:ascii="Times New Roman" w:eastAsia="Times New Roman" w:hAnsi="Times New Roman" w:cs="Times New Roman"/>
-        </w:rPr>
-        <w:t>iastate.12762011.v</w:t>
-      </w:r>
-      <w:proofErr w:type="gramEnd"/>
-      <w:r>
-        <w:rPr>
-          <w:rFonts w:ascii="Times New Roman" w:eastAsia="Times New Roman" w:hAnsi="Times New Roman" w:cs="Times New Roman"/>
-        </w:rPr>
-        <w:t>1</w:t>
+        <w:t>: 10.25380/iastate.12762011.v1</w:t>
       </w:r>
     </w:p>
     <w:p>
@@ -23247,21 +23260,7 @@
         <w:rPr>
           <w:rFonts w:ascii="Times New Roman" w:eastAsia="Times New Roman" w:hAnsi="Times New Roman" w:cs="Times New Roman"/>
         </w:rPr>
-        <w:t xml:space="preserve">. Journal of </w:t>
-      </w:r>
-      <w:proofErr w:type="gramStart"/>
-      <w:r>
-        <w:rPr>
-          <w:rFonts w:ascii="Times New Roman" w:eastAsia="Times New Roman" w:hAnsi="Times New Roman" w:cs="Times New Roman"/>
-        </w:rPr>
-        <w:t>Open Source</w:t>
-      </w:r>
-      <w:proofErr w:type="gramEnd"/>
-      <w:r>
-        <w:rPr>
-          <w:rFonts w:ascii="Times New Roman" w:eastAsia="Times New Roman" w:hAnsi="Times New Roman" w:cs="Times New Roman"/>
-        </w:rPr>
-        <w:t xml:space="preserve"> Software 4(43): 1686. </w:t>
+        <w:t xml:space="preserve">. Journal of Open Source Software 4(43): 1686. </w:t>
       </w:r>
       <w:proofErr w:type="spellStart"/>
       <w:r>
@@ -23292,21 +23291,7 @@
         <w:rPr>
           <w:rFonts w:ascii="Times New Roman" w:eastAsia="Times New Roman" w:hAnsi="Times New Roman" w:cs="Times New Roman"/>
         </w:rPr>
-        <w:t xml:space="preserve">Williams, A., N.R. Jordan, R.G. Smith, M.C. Hunter, M. Kammerer, D.A. Kane, R.T. Koide, A.S. Davis, 2018. A </w:t>
-      </w:r>
-      <w:proofErr w:type="gramStart"/>
-      <w:r>
-        <w:rPr>
-          <w:rFonts w:ascii="Times New Roman" w:eastAsia="Times New Roman" w:hAnsi="Times New Roman" w:cs="Times New Roman"/>
-        </w:rPr>
-        <w:t>regionally-adapted</w:t>
-      </w:r>
-      <w:proofErr w:type="gramEnd"/>
-      <w:r>
-        <w:rPr>
-          <w:rFonts w:ascii="Times New Roman" w:eastAsia="Times New Roman" w:hAnsi="Times New Roman" w:cs="Times New Roman"/>
-        </w:rPr>
-        <w:t xml:space="preserve"> implementation of conservation agriculture delivers rapid improvements to soil properties associated with crop yield stability. Scientific </w:t>
+        <w:t xml:space="preserve">Williams, A., N.R. Jordan, R.G. Smith, M.C. Hunter, M. Kammerer, D.A. Kane, R.T. Koide, A.S. Davis, 2018. A regionally-adapted implementation of conservation agriculture delivers rapid improvements to soil properties associated with crop yield stability. Scientific </w:t>
       </w:r>
       <w:r>
         <w:rPr>
@@ -23751,12 +23736,10 @@
       <w:t xml:space="preserve">Publisher: AGRONOMY; Journal: </w:t>
     </w:r>
     <w:proofErr w:type="spellStart"/>
-    <w:proofErr w:type="gramStart"/>
     <w:r>
       <w:t>AGROJNL:Agronomy</w:t>
     </w:r>
     <w:proofErr w:type="spellEnd"/>
-    <w:proofErr w:type="gramEnd"/>
     <w:r>
       <w:t xml:space="preserve"> Journal; Copyright: Will notify...</w:t>
     </w:r>
@@ -23766,15 +23749,7 @@
       <w:jc w:val="center"/>
     </w:pPr>
     <w:r>
-      <w:t>Volume: Will notify...; Issue: Will notify...; Manuscript: aj-2017-08-0123-a; DOI</w:t>
-    </w:r>
-    <w:proofErr w:type="gramStart"/>
-    <w:r>
-      <w:t>: ;</w:t>
-    </w:r>
-    <w:proofErr w:type="gramEnd"/>
-    <w:r>
-      <w:t xml:space="preserve"> PII: &lt;</w:t>
+      <w:t>Volume: Will notify...; Issue: Will notify...; Manuscript: aj-2017-08-0123-a; DOI: ; PII: &lt;</w:t>
     </w:r>
     <w:proofErr w:type="spellStart"/>
     <w:r>
@@ -23790,15 +23765,7 @@
       <w:jc w:val="center"/>
     </w:pPr>
     <w:r>
-      <w:t>TOC Head</w:t>
-    </w:r>
-    <w:proofErr w:type="gramStart"/>
-    <w:r>
-      <w:t>: ;</w:t>
-    </w:r>
-    <w:proofErr w:type="gramEnd"/>
-    <w:r>
-      <w:t xml:space="preserve"> Section Head: ; Article Type: ARTICLE</w:t>
+      <w:t>TOC Head: ; Section Head: ; Article Type: ARTICLE</w:t>
     </w:r>
   </w:p>
 </w:hdr>
@@ -23824,12 +23791,10 @@
       <w:t xml:space="preserve">Publisher: AGRONOMY; Journal: </w:t>
     </w:r>
     <w:proofErr w:type="spellStart"/>
-    <w:proofErr w:type="gramStart"/>
     <w:r>
       <w:t>AGROJNL:Agronomy</w:t>
     </w:r>
     <w:proofErr w:type="spellEnd"/>
-    <w:proofErr w:type="gramEnd"/>
     <w:r>
       <w:t xml:space="preserve"> Journal; Copyright: Will notify...</w:t>
     </w:r>
@@ -23839,15 +23804,7 @@
       <w:jc w:val="center"/>
     </w:pPr>
     <w:r>
-      <w:t>Volume: Will notify...; Issue: Will notify...; Manuscript: aj-2017-08-0123-a; DOI</w:t>
-    </w:r>
-    <w:proofErr w:type="gramStart"/>
-    <w:r>
-      <w:t>: ;</w:t>
-    </w:r>
-    <w:proofErr w:type="gramEnd"/>
-    <w:r>
-      <w:t xml:space="preserve"> PII: &lt;</w:t>
+      <w:t>Volume: Will notify...; Issue: Will notify...; Manuscript: aj-2017-08-0123-a; DOI: ; PII: &lt;</w:t>
     </w:r>
     <w:proofErr w:type="spellStart"/>
     <w:r>
@@ -23863,15 +23820,7 @@
       <w:jc w:val="center"/>
     </w:pPr>
     <w:r>
-      <w:t>TOC Head</w:t>
-    </w:r>
-    <w:proofErr w:type="gramStart"/>
-    <w:r>
-      <w:t>: ;</w:t>
-    </w:r>
-    <w:proofErr w:type="gramEnd"/>
-    <w:r>
-      <w:t xml:space="preserve"> Section Head: ; Article Type: ARTICLE</w:t>
+      <w:t>TOC Head: ; Section Head: ; Article Type: ARTICLE</w:t>
     </w:r>
   </w:p>
 </w:hdr>
@@ -24276,6 +24225,14 @@
     <w:abstractNumId w:val="1"/>
   </w:num>
 </w:numbering>
+</file>
+
+<file path=word/people.xml><?xml version="1.0" encoding="utf-8"?>
+<w15:people xmlns:wpc="http://schemas.microsoft.com/office/word/2010/wordprocessingCanvas" xmlns:cx="http://schemas.microsoft.com/office/drawing/2014/chartex" xmlns:cx1="http://schemas.microsoft.com/office/drawing/2015/9/8/chartex" xmlns:cx2="http://schemas.microsoft.com/office/drawing/2015/10/21/chartex" xmlns:cx3="http://schemas.microsoft.com/office/drawing/2016/5/9/chartex" xmlns:cx4="http://schemas.microsoft.com/office/drawing/2016/5/10/chartex" xmlns:cx5="http://schemas.microsoft.com/office/drawing/2016/5/11/chartex" xmlns:cx6="http://schemas.microsoft.com/office/drawing/2016/5/12/chartex" xmlns:cx7="http://schemas.microsoft.com/office/drawing/2016/5/13/chartex" xmlns:cx8="http://schemas.microsoft.com/office/drawing/2016/5/14/chartex" xmlns:mc="http://schemas.openxmlformats.org/markup-compatibility/2006" xmlns:aink="http://schemas.microsoft.com/office/drawing/2016/ink" xmlns:am3d="http://schemas.microsoft.com/office/drawing/2017/model3d" xmlns:o="urn:schemas-microsoft-com:office:office" xmlns:r="http://schemas.openxmlformats.org/officeDocument/2006/relationships" xmlns:m="http://schemas.openxmlformats.org/officeDocument/2006/math" xmlns:v="urn:schemas-microsoft-com:vml" xmlns:wp14="http://schemas.microsoft.com/office/word/2010/wordprocessingDrawing" xmlns:wp="http://schemas.openxmlformats.org/drawingml/2006/wordprocessingDrawing" xmlns:w10="urn:schemas-microsoft-com:office:word" xmlns:w="http://schemas.openxmlformats.org/wordprocessingml/2006/main" xmlns:w14="http://schemas.microsoft.com/office/word/2010/wordml" xmlns:w15="http://schemas.microsoft.com/office/word/2012/wordml" xmlns:w16cex="http://schemas.microsoft.com/office/word/2018/wordml/cex" xmlns:w16cid="http://schemas.microsoft.com/office/word/2016/wordml/cid" xmlns:w16="http://schemas.microsoft.com/office/word/2018/wordml" xmlns:w16sdtdh="http://schemas.microsoft.com/office/word/2020/wordml/sdtdatahash" xmlns:w16se="http://schemas.microsoft.com/office/word/2015/wordml/symex" xmlns:wpg="http://schemas.microsoft.com/office/word/2010/wordprocessingGroup" xmlns:wpi="http://schemas.microsoft.com/office/word/2010/wordprocessingInk" xmlns:wne="http://schemas.microsoft.com/office/word/2006/wordml" xmlns:wps="http://schemas.microsoft.com/office/word/2010/wordprocessingShape" mc:Ignorable="w14 w15 w16se w16cid w16 w16cex w16sdtdh wp14">
+  <w15:person w15:author="Virginia Nichols">
+    <w15:presenceInfo w15:providerId="Windows Live" w15:userId="8939d6601b0fb281"/>
+  </w15:person>
+</w15:people>
 </file>
 
 <file path=word/styles.xml><?xml version="1.0" encoding="utf-8"?>

</xml_diff>